<commit_message>
Update Matt Morrison -Champion.docx
</commit_message>
<xml_diff>
--- a/docs/Matt Morrison -Champion.docx
+++ b/docs/Matt Morrison -Champion.docx
@@ -82,13 +82,8 @@
           <w:numId w:val="2"/>
         </w:numPr>
       </w:pPr>
-      <w:proofErr w:type="spellStart"/>
-      <w:r>
-        <w:t>U</w:t>
-      </w:r>
-      <w:proofErr w:type="spellEnd"/>
-      <w:r>
-        <w:t>se case diagram</w:t>
+      <w:r>
+        <w:t>Use case diagram</w:t>
       </w:r>
       <w:r>
         <w:t xml:space="preserve"> with </w:t>
@@ -106,7 +101,7 @@
         <w:ind w:left="1440"/>
       </w:pPr>
       <w:r>
-        <w:t>Use Case Diagrams</w:t>
+        <w:t>Use Case Diagram</w:t>
       </w:r>
     </w:p>
     <w:p>
@@ -167,7 +162,7 @@
         <w:ind w:left="1440"/>
       </w:pPr>
       <w:r>
-        <w:t>Scenarios</w:t>
+        <w:t>Scenario</w:t>
       </w:r>
     </w:p>
     <w:p>
@@ -322,6 +317,9 @@
       <w:pPr>
         <w:spacing w:after="0"/>
         <w:ind w:left="2160"/>
+        <w:rPr>
+          <w:lang w:val="en-CA"/>
+        </w:rPr>
       </w:pPr>
       <w:r>
         <w:rPr>
@@ -342,7 +340,29 @@
         <w:rPr>
           <w:lang w:val="en-CA"/>
         </w:rPr>
-        <w:t>Check if it can see player</w:t>
+        <w:t xml:space="preserve">Check if it </w:t>
+      </w:r>
+      <w:proofErr w:type="spellStart"/>
+      <w:proofErr w:type="gramStart"/>
+      <w:r>
+        <w:rPr>
+          <w:lang w:val="en-CA"/>
+        </w:rPr>
+        <w:t>can</w:t>
+      </w:r>
+      <w:r>
+        <w:rPr>
+          <w:lang w:val="en-CA"/>
+        </w:rPr>
+        <w:t>t</w:t>
+      </w:r>
+      <w:proofErr w:type="spellEnd"/>
+      <w:proofErr w:type="gramEnd"/>
+      <w:r>
+        <w:rPr>
+          <w:lang w:val="en-CA"/>
+        </w:rPr>
+        <w:t xml:space="preserve"> see player</w:t>
       </w:r>
     </w:p>
     <w:p>
@@ -359,16 +379,7 @@
         <w:t>Step 2:</w:t>
       </w:r>
       <w:r>
-        <w:rPr>
-          <w:lang w:val="en-CA"/>
-        </w:rPr>
-        <w:t xml:space="preserve"> </w:t>
-      </w:r>
-      <w:r>
-        <w:rPr>
-          <w:lang w:val="en-CA"/>
-        </w:rPr>
-        <w:t>Move According to exception</w:t>
+        <w:t xml:space="preserve"> Check if can see player</w:t>
       </w:r>
     </w:p>
     <w:p>
@@ -382,7 +393,23 @@
           <w:bCs/>
           <w:lang w:val="en-CA"/>
         </w:rPr>
-        <w:t>Step 3:</w:t>
+        <w:t xml:space="preserve">Step </w:t>
+      </w:r>
+      <w:r>
+        <w:rPr>
+          <w:b/>
+          <w:bCs/>
+          <w:lang w:val="en-CA"/>
+        </w:rPr>
+        <w:t>3</w:t>
+      </w:r>
+      <w:r>
+        <w:rPr>
+          <w:b/>
+          <w:bCs/>
+          <w:lang w:val="en-CA"/>
+        </w:rPr>
+        <w:t>:</w:t>
       </w:r>
       <w:r>
         <w:rPr>
@@ -394,7 +421,7 @@
         <w:rPr>
           <w:lang w:val="en-CA"/>
         </w:rPr>
-        <w:t>Continuously check if it can see the player</w:t>
+        <w:t>Move According to exception</w:t>
       </w:r>
     </w:p>
     <w:p>
@@ -408,7 +435,65 @@
           <w:bCs/>
           <w:lang w:val="en-CA"/>
         </w:rPr>
-        <w:t>Step 4:</w:t>
+        <w:t xml:space="preserve">Step </w:t>
+      </w:r>
+      <w:r>
+        <w:rPr>
+          <w:b/>
+          <w:bCs/>
+          <w:lang w:val="en-CA"/>
+        </w:rPr>
+        <w:t>4</w:t>
+      </w:r>
+      <w:r>
+        <w:rPr>
+          <w:b/>
+          <w:bCs/>
+          <w:lang w:val="en-CA"/>
+        </w:rPr>
+        <w:t>:</w:t>
+      </w:r>
+      <w:r>
+        <w:rPr>
+          <w:lang w:val="en-CA"/>
+        </w:rPr>
+        <w:t xml:space="preserve"> </w:t>
+      </w:r>
+      <w:r>
+        <w:rPr>
+          <w:lang w:val="en-CA"/>
+        </w:rPr>
+        <w:t>Continuously check if it can see the player</w:t>
+      </w:r>
+    </w:p>
+    <w:p>
+      <w:pPr>
+        <w:spacing w:after="0"/>
+        <w:ind w:left="2160"/>
+      </w:pPr>
+      <w:r>
+        <w:rPr>
+          <w:b/>
+          <w:bCs/>
+          <w:lang w:val="en-CA"/>
+        </w:rPr>
+        <w:t xml:space="preserve">Step </w:t>
+      </w:r>
+      <w:r>
+        <w:rPr>
+          <w:b/>
+          <w:bCs/>
+          <w:lang w:val="en-CA"/>
+        </w:rPr>
+        <w:t>5</w:t>
+      </w:r>
+      <w:r>
+        <w:rPr>
+          <w:b/>
+          <w:bCs/>
+          <w:lang w:val="en-CA"/>
+        </w:rPr>
+        <w:t>:</w:t>
       </w:r>
       <w:r>
         <w:rPr>
@@ -492,6 +577,14 @@
           <w:bCs/>
           <w:lang w:val="en-CA"/>
         </w:rPr>
+        <w:t>.1</w:t>
+      </w:r>
+      <w:r>
+        <w:rPr>
+          <w:b/>
+          <w:bCs/>
+          <w:lang w:val="en-CA"/>
+        </w:rPr>
         <w:t>:</w:t>
       </w:r>
       <w:r>
@@ -529,7 +622,7 @@
           <w:bCs/>
           <w:lang w:val="en-CA"/>
         </w:rPr>
-        <w:t>2</w:t>
+        <w:t>1.2</w:t>
       </w:r>
       <w:r>
         <w:rPr>
@@ -566,7 +659,23 @@
           <w:bCs/>
           <w:lang w:val="en-CA"/>
         </w:rPr>
-        <w:t>Step 3:</w:t>
+        <w:t xml:space="preserve">Step </w:t>
+      </w:r>
+      <w:r>
+        <w:rPr>
+          <w:b/>
+          <w:bCs/>
+          <w:lang w:val="en-CA"/>
+        </w:rPr>
+        <w:t>1.3</w:t>
+      </w:r>
+      <w:r>
+        <w:rPr>
+          <w:b/>
+          <w:bCs/>
+          <w:lang w:val="en-CA"/>
+        </w:rPr>
+        <w:t>:</w:t>
       </w:r>
       <w:r>
         <w:rPr>
@@ -589,56 +698,56 @@
           <w:bCs/>
           <w:lang w:val="en-CA"/>
         </w:rPr>
-        <w:t>Step 4:</w:t>
-      </w:r>
-      <w:r>
-        <w:rPr>
-          <w:lang w:val="en-CA"/>
-        </w:rPr>
-        <w:t xml:space="preserve"> continuously search for player condition ‘can see player’</w:t>
-      </w:r>
-    </w:p>
-    <w:p>
-      <w:pPr>
-        <w:spacing w:after="0"/>
+        <w:t xml:space="preserve">Step </w:t>
+      </w:r>
+      <w:r>
         <w:rPr>
           <w:b/>
           <w:bCs/>
           <w:lang w:val="en-CA"/>
         </w:rPr>
-      </w:pPr>
+        <w:t>1.4</w:t>
+      </w:r>
       <w:r>
         <w:rPr>
           <w:b/>
           <w:bCs/>
           <w:lang w:val="en-CA"/>
         </w:rPr>
-        <w:t xml:space="preserve">                             Exception-can see player:</w:t>
+        <w:t>:</w:t>
+      </w:r>
+      <w:r>
+        <w:rPr>
+          <w:lang w:val="en-CA"/>
+        </w:rPr>
+        <w:t xml:space="preserve"> continuously search for player condition ‘can see player’</w:t>
       </w:r>
     </w:p>
     <w:p>
       <w:pPr>
         <w:spacing w:after="0"/>
-        <w:rPr>
-          <w:lang w:val="en-CA"/>
-        </w:rPr>
-      </w:pPr>
-      <w:r>
         <w:rPr>
           <w:b/>
           <w:bCs/>
           <w:lang w:val="en-CA"/>
         </w:rPr>
-        <w:tab/>
-      </w:r>
+      </w:pPr>
       <w:r>
         <w:rPr>
           <w:b/>
           <w:bCs/>
           <w:lang w:val="en-CA"/>
         </w:rPr>
-        <w:tab/>
-      </w:r>
+        <w:t xml:space="preserve">                             Exception-can see player:</w:t>
+      </w:r>
+    </w:p>
+    <w:p>
+      <w:pPr>
+        <w:spacing w:after="0"/>
+        <w:rPr>
+          <w:lang w:val="en-CA"/>
+        </w:rPr>
+      </w:pPr>
       <w:r>
         <w:rPr>
           <w:b/>
@@ -646,65 +755,6 @@
           <w:lang w:val="en-CA"/>
         </w:rPr>
         <w:tab/>
-        <w:t xml:space="preserve">Step 1: </w:t>
-      </w:r>
-      <w:r>
-        <w:rPr>
-          <w:lang w:val="en-CA"/>
-        </w:rPr>
-        <w:t xml:space="preserve">Lock the </w:t>
-      </w:r>
-      <w:r>
-        <w:rPr>
-          <w:lang w:val="en-CA"/>
-        </w:rPr>
-        <w:t>‘</w:t>
-      </w:r>
-      <w:proofErr w:type="spellStart"/>
-      <w:r>
-        <w:rPr>
-          <w:lang w:val="en-CA"/>
-        </w:rPr>
-        <w:t>raycast</w:t>
-      </w:r>
-      <w:proofErr w:type="spellEnd"/>
-      <w:r>
-        <w:rPr>
-          <w:lang w:val="en-CA"/>
-        </w:rPr>
-        <w:t>’</w:t>
-      </w:r>
-      <w:r>
-        <w:rPr>
-          <w:lang w:val="en-CA"/>
-        </w:rPr>
-        <w:t xml:space="preserve"> onto the player</w:t>
-      </w:r>
-    </w:p>
-    <w:p>
-      <w:pPr>
-        <w:spacing w:after="0"/>
-        <w:rPr>
-          <w:lang w:val="en-CA"/>
-        </w:rPr>
-      </w:pPr>
-      <w:r>
-        <w:rPr>
-          <w:lang w:val="en-CA"/>
-        </w:rPr>
-        <w:t xml:space="preserve">               </w:t>
-      </w:r>
-      <w:r>
-        <w:rPr>
-          <w:lang w:val="en-CA"/>
-        </w:rPr>
-        <w:tab/>
-      </w:r>
-      <w:r>
-        <w:rPr>
-          <w:lang w:val="en-CA"/>
-        </w:rPr>
-        <w:tab/>
       </w:r>
       <w:r>
         <w:rPr>
@@ -712,7 +762,114 @@
           <w:bCs/>
           <w:lang w:val="en-CA"/>
         </w:rPr>
-        <w:t xml:space="preserve">Step 2: </w:t>
+        <w:tab/>
+      </w:r>
+      <w:r>
+        <w:rPr>
+          <w:b/>
+          <w:bCs/>
+          <w:lang w:val="en-CA"/>
+        </w:rPr>
+        <w:tab/>
+        <w:t xml:space="preserve">Step </w:t>
+      </w:r>
+      <w:r>
+        <w:rPr>
+          <w:b/>
+          <w:bCs/>
+          <w:lang w:val="en-CA"/>
+        </w:rPr>
+        <w:t>2.1</w:t>
+      </w:r>
+      <w:r>
+        <w:rPr>
+          <w:b/>
+          <w:bCs/>
+          <w:lang w:val="en-CA"/>
+        </w:rPr>
+        <w:t xml:space="preserve">: </w:t>
+      </w:r>
+      <w:r>
+        <w:rPr>
+          <w:lang w:val="en-CA"/>
+        </w:rPr>
+        <w:t xml:space="preserve">Lock the </w:t>
+      </w:r>
+      <w:r>
+        <w:rPr>
+          <w:lang w:val="en-CA"/>
+        </w:rPr>
+        <w:t>‘</w:t>
+      </w:r>
+      <w:proofErr w:type="spellStart"/>
+      <w:r>
+        <w:rPr>
+          <w:lang w:val="en-CA"/>
+        </w:rPr>
+        <w:t>raycast</w:t>
+      </w:r>
+      <w:proofErr w:type="spellEnd"/>
+      <w:r>
+        <w:rPr>
+          <w:lang w:val="en-CA"/>
+        </w:rPr>
+        <w:t>’</w:t>
+      </w:r>
+      <w:r>
+        <w:rPr>
+          <w:lang w:val="en-CA"/>
+        </w:rPr>
+        <w:t xml:space="preserve"> onto the player</w:t>
+      </w:r>
+    </w:p>
+    <w:p>
+      <w:pPr>
+        <w:spacing w:after="0"/>
+        <w:rPr>
+          <w:lang w:val="en-CA"/>
+        </w:rPr>
+      </w:pPr>
+      <w:r>
+        <w:rPr>
+          <w:lang w:val="en-CA"/>
+        </w:rPr>
+        <w:t xml:space="preserve">               </w:t>
+      </w:r>
+      <w:r>
+        <w:rPr>
+          <w:lang w:val="en-CA"/>
+        </w:rPr>
+        <w:tab/>
+      </w:r>
+      <w:r>
+        <w:rPr>
+          <w:lang w:val="en-CA"/>
+        </w:rPr>
+        <w:tab/>
+      </w:r>
+      <w:r>
+        <w:rPr>
+          <w:b/>
+          <w:bCs/>
+          <w:lang w:val="en-CA"/>
+        </w:rPr>
+        <w:t>Step 2</w:t>
+      </w:r>
+      <w:r>
+        <w:rPr>
+          <w:b/>
+          <w:bCs/>
+          <w:lang w:val="en-CA"/>
+        </w:rPr>
+        <w:t>.2</w:t>
+      </w:r>
+      <w:r>
+        <w:rPr>
+          <w:b/>
+          <w:bCs/>
+          <w:lang w:val="en-CA"/>
+        </w:rPr>
+        <w:t xml:space="preserve">: </w:t>
       </w:r>
       <w:r>
         <w:rPr>
@@ -794,6 +951,7 @@
         </w:numPr>
       </w:pPr>
       <w:r>
+        <w:lastRenderedPageBreak/>
         <w:t>Data Flow diagram(s) from Level 0 to process description for your feature</w:t>
       </w:r>
       <w:r>
@@ -869,7 +1027,6 @@
         <w:ind w:left="1440"/>
       </w:pPr>
       <w:r>
-        <w:lastRenderedPageBreak/>
         <w:t>Process Descriptions</w:t>
       </w:r>
     </w:p>
@@ -1010,6 +1167,7 @@
         <w:spacing w:after="0"/>
       </w:pPr>
       <w:r>
+        <w:lastRenderedPageBreak/>
         <w:t>The user enters the game through the main menu this where the user can also choose to terminate the program</w:t>
       </w:r>
     </w:p>
@@ -1197,7 +1355,6 @@
         </w:numPr>
       </w:pPr>
       <w:r>
-        <w:lastRenderedPageBreak/>
         <w:t>No digit between 0 and 9 appears more than 300 times</w:t>
       </w:r>
     </w:p>
@@ -1473,6 +1630,7 @@
           </w:tcPr>
           <w:p>
             <w:r>
+              <w:lastRenderedPageBreak/>
               <w:t>255.5</w:t>
             </w:r>
           </w:p>
@@ -2440,7 +2598,6 @@
         <w:ind w:left="720"/>
       </w:pPr>
       <w:r>
-        <w:lastRenderedPageBreak/>
         <w:t>Pert diagram</w:t>
       </w:r>
     </w:p>
@@ -3048,6 +3205,7 @@
           </w:tcPr>
           <w:p>
             <w:r>
+              <w:lastRenderedPageBreak/>
               <w:t>4</w:t>
             </w:r>
           </w:p>
@@ -5359,6 +5517,7 @@
     <w:lsdException w:name="HTML Sample" w:semiHidden="1" w:unhideWhenUsed="1"/>
     <w:lsdException w:name="HTML Typewriter" w:semiHidden="1" w:unhideWhenUsed="1"/>
     <w:lsdException w:name="HTML Variable" w:semiHidden="1" w:unhideWhenUsed="1"/>
+    <w:lsdException w:name="Normal Table" w:semiHidden="1" w:unhideWhenUsed="1"/>
     <w:lsdException w:name="annotation subject" w:semiHidden="1" w:unhideWhenUsed="1"/>
     <w:lsdException w:name="No List" w:semiHidden="1" w:unhideWhenUsed="1"/>
     <w:lsdException w:name="Outline List 1" w:semiHidden="1" w:unhideWhenUsed="1"/>
@@ -5401,8 +5560,11 @@
     <w:lsdException w:name="Table Contemporary" w:semiHidden="1" w:unhideWhenUsed="1"/>
     <w:lsdException w:name="Table Elegant" w:semiHidden="1" w:unhideWhenUsed="1"/>
     <w:lsdException w:name="Table Professional" w:semiHidden="1" w:unhideWhenUsed="1"/>
+    <w:lsdException w:name="Table Subtle 1" w:semiHidden="1" w:unhideWhenUsed="1"/>
     <w:lsdException w:name="Table Subtle 2" w:semiHidden="1" w:unhideWhenUsed="1"/>
     <w:lsdException w:name="Table Web 1" w:semiHidden="1" w:unhideWhenUsed="1"/>
+    <w:lsdException w:name="Table Web 2" w:semiHidden="1" w:unhideWhenUsed="1"/>
+    <w:lsdException w:name="Table Web 3" w:semiHidden="1" w:unhideWhenUsed="1"/>
     <w:lsdException w:name="Balloon Text" w:semiHidden="1" w:unhideWhenUsed="1"/>
     <w:lsdException w:name="Table Grid" w:uiPriority="59"/>
     <w:lsdException w:name="Table Theme" w:semiHidden="1" w:unhideWhenUsed="1"/>

</xml_diff>